<commit_message>
Multiple regress landings, abstract, tables
</commit_message>
<xml_diff>
--- a/Chapter1/Docs/Chapter1_Abstract.docx
+++ b/Chapter1/Docs/Chapter1_Abstract.docx
@@ -1,6 +1,6 @@
 
 <file path=word/document.xml><?xml version="1.0" encoding="utf-8"?>
-<w:document xmlns:wpc="http://schemas.microsoft.com/office/word/2010/wordprocessingCanvas" xmlns:cx="http://schemas.microsoft.com/office/drawing/2014/chartex" xmlns:cx1="http://schemas.microsoft.com/office/drawing/2015/9/8/chartex" xmlns:cx2="http://schemas.microsoft.com/office/drawing/2015/10/21/chartex" xmlns:cx3="http://schemas.microsoft.com/office/drawing/2016/5/9/chartex" xmlns:cx4="http://schemas.microsoft.com/office/drawing/2016/5/10/chartex" xmlns:cx5="http://schemas.microsoft.com/office/drawing/2016/5/11/chartex" xmlns:cx6="http://schemas.microsoft.com/office/drawing/2016/5/12/chartex" xmlns:cx7="http://schemas.microsoft.com/office/drawing/2016/5/13/chartex" xmlns:cx8="http://schemas.microsoft.com/office/drawing/2016/5/14/chartex" xmlns:mc="http://schemas.openxmlformats.org/markup-compatibility/2006" xmlns:aink="http://schemas.microsoft.com/office/drawing/2016/ink" xmlns:am3d="http://schemas.microsoft.com/office/drawing/2017/model3d" xmlns:o="urn:schemas-microsoft-com:office:office" xmlns:r="http://schemas.openxmlformats.org/officeDocument/2006/relationships" xmlns:m="http://schemas.openxmlformats.org/officeDocument/2006/math" xmlns:v="urn:schemas-microsoft-com:vml" xmlns:wp14="http://schemas.microsoft.com/office/word/2010/wordprocessingDrawing" xmlns:wp="http://schemas.openxmlformats.org/drawingml/2006/wordprocessingDrawing" xmlns:w10="urn:schemas-microsoft-com:office:word" xmlns:w="http://schemas.openxmlformats.org/wordprocessingml/2006/main" xmlns:w14="http://schemas.microsoft.com/office/word/2010/wordml" xmlns:w15="http://schemas.microsoft.com/office/word/2012/wordml" xmlns:w16cex="http://schemas.microsoft.com/office/word/2018/wordml/cex" xmlns:w16cid="http://schemas.microsoft.com/office/word/2016/wordml/cid" xmlns:w16="http://schemas.microsoft.com/office/word/2018/wordml" xmlns:w16se="http://schemas.microsoft.com/office/word/2015/wordml/symex" xmlns:wpg="http://schemas.microsoft.com/office/word/2010/wordprocessingGroup" xmlns:wpi="http://schemas.microsoft.com/office/word/2010/wordprocessingInk" xmlns:wne="http://schemas.microsoft.com/office/word/2006/wordml" xmlns:wps="http://schemas.microsoft.com/office/word/2010/wordprocessingShape" mc:Ignorable="w14 w15 w16se w16cid w16 w16cex wp14">
+<w:document xmlns:wpc="http://schemas.microsoft.com/office/word/2010/wordprocessingCanvas" xmlns:cx="http://schemas.microsoft.com/office/drawing/2014/chartex" xmlns:cx1="http://schemas.microsoft.com/office/drawing/2015/9/8/chartex" xmlns:cx2="http://schemas.microsoft.com/office/drawing/2015/10/21/chartex" xmlns:cx3="http://schemas.microsoft.com/office/drawing/2016/5/9/chartex" xmlns:cx4="http://schemas.microsoft.com/office/drawing/2016/5/10/chartex" xmlns:cx5="http://schemas.microsoft.com/office/drawing/2016/5/11/chartex" xmlns:cx6="http://schemas.microsoft.com/office/drawing/2016/5/12/chartex" xmlns:cx7="http://schemas.microsoft.com/office/drawing/2016/5/13/chartex" xmlns:cx8="http://schemas.microsoft.com/office/drawing/2016/5/14/chartex" xmlns:mc="http://schemas.openxmlformats.org/markup-compatibility/2006" xmlns:aink="http://schemas.microsoft.com/office/drawing/2016/ink" xmlns:am3d="http://schemas.microsoft.com/office/drawing/2017/model3d" xmlns:o="urn:schemas-microsoft-com:office:office" xmlns:r="http://schemas.openxmlformats.org/officeDocument/2006/relationships" xmlns:m="http://schemas.openxmlformats.org/officeDocument/2006/math" xmlns:v="urn:schemas-microsoft-com:vml" xmlns:wp14="http://schemas.microsoft.com/office/word/2010/wordprocessingDrawing" xmlns:wp="http://schemas.openxmlformats.org/drawingml/2006/wordprocessingDrawing" xmlns:w10="urn:schemas-microsoft-com:office:word" xmlns:w="http://schemas.openxmlformats.org/wordprocessingml/2006/main" xmlns:w14="http://schemas.microsoft.com/office/word/2010/wordml" xmlns:w15="http://schemas.microsoft.com/office/word/2012/wordml" xmlns:w16cid="http://schemas.microsoft.com/office/word/2016/wordml/cid" xmlns:w16se="http://schemas.microsoft.com/office/word/2015/wordml/symex" xmlns:wpg="http://schemas.microsoft.com/office/word/2010/wordprocessingGroup" xmlns:wpi="http://schemas.microsoft.com/office/word/2010/wordprocessingInk" xmlns:wne="http://schemas.microsoft.com/office/word/2006/wordml" xmlns:wps="http://schemas.microsoft.com/office/word/2010/wordprocessingShape" mc:Ignorable="w14 w15 w16se w16cid wp14">
   <w:body>
     <w:p>
       <w:r>
@@ -9,7 +9,13 @@
     </w:p>
     <w:p>
       <w:r>
-        <w:t xml:space="preserve">Despite typical high fluctuations in blue crab </w:t>
+        <w:t xml:space="preserve">Despite typical high fluctuations in </w:t>
+      </w:r>
+      <w:r>
+        <w:t xml:space="preserve">South Carolina </w:t>
+      </w:r>
+      <w:r>
+        <w:t xml:space="preserve">blue crab </w:t>
       </w:r>
       <w:r>
         <w:t>(</w:t>
@@ -24,7 +30,6 @@
       <w:r>
         <w:t xml:space="preserve"> </w:t>
       </w:r>
-      <w:proofErr w:type="spellStart"/>
       <w:r>
         <w:rPr>
           <w:i/>
@@ -32,41 +37,95 @@
         </w:rPr>
         <w:t>sapidus</w:t>
       </w:r>
-      <w:proofErr w:type="spellEnd"/>
       <w:r>
         <w:t xml:space="preserve">) </w:t>
       </w:r>
       <w:r>
-        <w:t xml:space="preserve">mean annual abundance and commercial landings, both fisheries independent and dependent data have shown declines in populations in recent years.  </w:t>
-      </w:r>
-      <w:r>
-        <w:t xml:space="preserve">Data from </w:t>
-      </w:r>
-      <w:r>
-        <w:t xml:space="preserve">several </w:t>
-      </w:r>
-      <w:r>
-        <w:t>long-term South Carolina Department of Natural Resources fisheries independent</w:t>
+        <w:t xml:space="preserve">mean annual abundance and commercial landings, </w:t>
+      </w:r>
+      <w:r>
+        <w:t xml:space="preserve">data </w:t>
+      </w:r>
+      <w:r>
+        <w:t xml:space="preserve">from </w:t>
+      </w:r>
+      <w:r>
+        <w:t xml:space="preserve">both fisheries independent and dependent </w:t>
+      </w:r>
+      <w:r>
+        <w:t xml:space="preserve">surveys </w:t>
+      </w:r>
+      <w:r>
+        <w:t xml:space="preserve">have shown declines in populations in recent years.  </w:t>
+      </w:r>
+    </w:p>
+    <w:p/>
+    <w:p>
+      <w:r>
+        <w:t>Data from several long-term South Carolina Department of Natural Resources fisheries independent</w:t>
       </w:r>
       <w:r>
         <w:t xml:space="preserve"> and dependent</w:t>
       </w:r>
       <w:r>
-        <w:t xml:space="preserve"> blue crab surveys were analyze</w:t>
+        <w:t xml:space="preserve"> blue crab surveys were analyzed to assess </w:t>
+      </w:r>
+      <w:r>
+        <w:t xml:space="preserve">trends in life-history and to develop predictive models of fisheries independent and dependent abundance and landings.  Ordinary Least Squares regression models were developed with single and multiple life-history size and sex/maturity variables </w:t>
+      </w:r>
+      <w:r>
+        <w:t xml:space="preserve">used to predict </w:t>
+      </w:r>
+      <w:r>
+        <w:t xml:space="preserve">      Indices of relative abundance and </w:t>
+      </w:r>
+    </w:p>
+    <w:p/>
+    <w:p>
+      <w:r>
+        <w:t>Fisheries independent and dependent data show high annual variability in abundance and landings</w:t>
+      </w:r>
+      <w:r>
+        <w:t xml:space="preserve"> in South Carolina.  </w:t>
+      </w:r>
+    </w:p>
+    <w:p>
+      <w:r>
+        <w:t>Despite this high annual variability there i</w:t>
       </w:r>
       <w:bookmarkStart w:id="0" w:name="_GoBack"/>
       <w:bookmarkEnd w:id="0"/>
       <w:r>
-        <w:t xml:space="preserve">d to assess </w:t>
-      </w:r>
-      <w:r>
-        <w:t xml:space="preserve">trends in life-history and to develop predictive models of fisheries independent and dependent abundance and landings.  Ordinary Least Squares regression models were developed with single and multiple life-history size and sex/maturity variables </w:t>
-      </w:r>
-      <w:r>
-        <w:t xml:space="preserve">used to predict </w:t>
-      </w:r>
-      <w:r>
-        <w:t xml:space="preserve">      Indices of relative abundance and </w:t>
+        <w:t>s a marked decline in both landings and abundance</w:t>
+      </w:r>
+      <w:r>
+        <w:t xml:space="preserve">, which is  </w:t>
+      </w:r>
+    </w:p>
+    <w:p>
+      <w:r>
+        <w:t>BUT</w:t>
+      </w:r>
+      <w:r>
+        <w:t xml:space="preserve"> </w:t>
+      </w:r>
+      <w:r>
+        <w:t xml:space="preserve">it is unclear how well these population surveys </w:t>
+      </w:r>
+    </w:p>
+    <w:p>
+      <w:r>
+        <w:t xml:space="preserve">Therefore, it is important to understand how salinity impacts blue crab across various life stages, and how these changes relate to blue crab abundance.  </w:t>
+      </w:r>
+    </w:p>
+    <w:p>
+      <w:r>
+        <w:rPr>
+          <w:rStyle w:val="normaltextrun"/>
+          <w:color w:val="000000"/>
+          <w:bdr w:val="none" w:sz="0" w:space="0" w:color="auto" w:frame="1"/>
+        </w:rPr>
+        <w:t>While methodologies differ among sampling techniques, the long-term nature of these surveys allows for a more comprehensive assessment of the environmental conditions associated with population fluctuations and changes in life history patterns such as growth and size-at-maturity</w:t>
       </w:r>
     </w:p>
     <w:sectPr>
@@ -80,7 +139,7 @@
 </file>
 
 <file path=word/styles.xml><?xml version="1.0" encoding="utf-8"?>
-<w:styles xmlns:mc="http://schemas.openxmlformats.org/markup-compatibility/2006" xmlns:r="http://schemas.openxmlformats.org/officeDocument/2006/relationships" xmlns:w="http://schemas.openxmlformats.org/wordprocessingml/2006/main" xmlns:w14="http://schemas.microsoft.com/office/word/2010/wordml" xmlns:w15="http://schemas.microsoft.com/office/word/2012/wordml" xmlns:w16cex="http://schemas.microsoft.com/office/word/2018/wordml/cex" xmlns:w16cid="http://schemas.microsoft.com/office/word/2016/wordml/cid" xmlns:w16="http://schemas.microsoft.com/office/word/2018/wordml" xmlns:w16se="http://schemas.microsoft.com/office/word/2015/wordml/symex" mc:Ignorable="w14 w15 w16se w16cid w16 w16cex">
+<w:styles xmlns:mc="http://schemas.openxmlformats.org/markup-compatibility/2006" xmlns:r="http://schemas.openxmlformats.org/officeDocument/2006/relationships" xmlns:w="http://schemas.openxmlformats.org/wordprocessingml/2006/main" xmlns:w14="http://schemas.microsoft.com/office/word/2010/wordml" xmlns:w15="http://schemas.microsoft.com/office/word/2012/wordml" xmlns:w16cid="http://schemas.microsoft.com/office/word/2016/wordml/cid" xmlns:w16se="http://schemas.microsoft.com/office/word/2015/wordml/symex" mc:Ignorable="w14 w15 w16se w16cid">
   <w:docDefaults>
     <w:rPrDefault>
       <w:rPr>
@@ -573,6 +632,11 @@
       <w:szCs w:val="18"/>
     </w:rPr>
   </w:style>
+  <w:style w:type="character" w:customStyle="1" w:styleId="normaltextrun">
+    <w:name w:val="normaltextrun"/>
+    <w:basedOn w:val="DefaultParagraphFont"/>
+    <w:rsid w:val="00AF4BFD"/>
+  </w:style>
 </w:styles>
 </file>
 

</xml_diff>

<commit_message>
Added literature and some text to Chapter 1 abstract
</commit_message>
<xml_diff>
--- a/Chapter1/Docs/Chapter1_Abstract.docx
+++ b/Chapter1/Docs/Chapter1_Abstract.docx
@@ -1,6 +1,6 @@
 
 <file path=word/document.xml><?xml version="1.0" encoding="utf-8"?>
-<w:document xmlns:wpc="http://schemas.microsoft.com/office/word/2010/wordprocessingCanvas" xmlns:cx="http://schemas.microsoft.com/office/drawing/2014/chartex" xmlns:cx1="http://schemas.microsoft.com/office/drawing/2015/9/8/chartex" xmlns:cx2="http://schemas.microsoft.com/office/drawing/2015/10/21/chartex" xmlns:cx3="http://schemas.microsoft.com/office/drawing/2016/5/9/chartex" xmlns:cx4="http://schemas.microsoft.com/office/drawing/2016/5/10/chartex" xmlns:cx5="http://schemas.microsoft.com/office/drawing/2016/5/11/chartex" xmlns:cx6="http://schemas.microsoft.com/office/drawing/2016/5/12/chartex" xmlns:cx7="http://schemas.microsoft.com/office/drawing/2016/5/13/chartex" xmlns:cx8="http://schemas.microsoft.com/office/drawing/2016/5/14/chartex" xmlns:mc="http://schemas.openxmlformats.org/markup-compatibility/2006" xmlns:aink="http://schemas.microsoft.com/office/drawing/2016/ink" xmlns:am3d="http://schemas.microsoft.com/office/drawing/2017/model3d" xmlns:o="urn:schemas-microsoft-com:office:office" xmlns:r="http://schemas.openxmlformats.org/officeDocument/2006/relationships" xmlns:m="http://schemas.openxmlformats.org/officeDocument/2006/math" xmlns:v="urn:schemas-microsoft-com:vml" xmlns:wp14="http://schemas.microsoft.com/office/word/2010/wordprocessingDrawing" xmlns:wp="http://schemas.openxmlformats.org/drawingml/2006/wordprocessingDrawing" xmlns:w10="urn:schemas-microsoft-com:office:word" xmlns:w="http://schemas.openxmlformats.org/wordprocessingml/2006/main" xmlns:w14="http://schemas.microsoft.com/office/word/2010/wordml" xmlns:w15="http://schemas.microsoft.com/office/word/2012/wordml" xmlns:w16cid="http://schemas.microsoft.com/office/word/2016/wordml/cid" xmlns:w16se="http://schemas.microsoft.com/office/word/2015/wordml/symex" xmlns:wpg="http://schemas.microsoft.com/office/word/2010/wordprocessingGroup" xmlns:wpi="http://schemas.microsoft.com/office/word/2010/wordprocessingInk" xmlns:wne="http://schemas.microsoft.com/office/word/2006/wordml" xmlns:wps="http://schemas.microsoft.com/office/word/2010/wordprocessingShape" mc:Ignorable="w14 w15 w16se w16cid wp14">
+<w:document xmlns:wpc="http://schemas.microsoft.com/office/word/2010/wordprocessingCanvas" xmlns:cx="http://schemas.microsoft.com/office/drawing/2014/chartex" xmlns:cx1="http://schemas.microsoft.com/office/drawing/2015/9/8/chartex" xmlns:cx2="http://schemas.microsoft.com/office/drawing/2015/10/21/chartex" xmlns:cx3="http://schemas.microsoft.com/office/drawing/2016/5/9/chartex" xmlns:cx4="http://schemas.microsoft.com/office/drawing/2016/5/10/chartex" xmlns:cx5="http://schemas.microsoft.com/office/drawing/2016/5/11/chartex" xmlns:cx6="http://schemas.microsoft.com/office/drawing/2016/5/12/chartex" xmlns:cx7="http://schemas.microsoft.com/office/drawing/2016/5/13/chartex" xmlns:cx8="http://schemas.microsoft.com/office/drawing/2016/5/14/chartex" xmlns:mc="http://schemas.openxmlformats.org/markup-compatibility/2006" xmlns:aink="http://schemas.microsoft.com/office/drawing/2016/ink" xmlns:am3d="http://schemas.microsoft.com/office/drawing/2017/model3d" xmlns:o="urn:schemas-microsoft-com:office:office" xmlns:r="http://schemas.openxmlformats.org/officeDocument/2006/relationships" xmlns:m="http://schemas.openxmlformats.org/officeDocument/2006/math" xmlns:v="urn:schemas-microsoft-com:vml" xmlns:wp14="http://schemas.microsoft.com/office/word/2010/wordprocessingDrawing" xmlns:wp="http://schemas.openxmlformats.org/drawingml/2006/wordprocessingDrawing" xmlns:w10="urn:schemas-microsoft-com:office:word" xmlns:w="http://schemas.openxmlformats.org/wordprocessingml/2006/main" xmlns:w14="http://schemas.microsoft.com/office/word/2010/wordml" xmlns:w15="http://schemas.microsoft.com/office/word/2012/wordml" xmlns:w16cex="http://schemas.microsoft.com/office/word/2018/wordml/cex" xmlns:w16cid="http://schemas.microsoft.com/office/word/2016/wordml/cid" xmlns:w16="http://schemas.microsoft.com/office/word/2018/wordml" xmlns:w16se="http://schemas.microsoft.com/office/word/2015/wordml/symex" xmlns:wpg="http://schemas.microsoft.com/office/word/2010/wordprocessingGroup" xmlns:wpi="http://schemas.microsoft.com/office/word/2010/wordprocessingInk" xmlns:wne="http://schemas.microsoft.com/office/word/2006/wordml" xmlns:wps="http://schemas.microsoft.com/office/word/2010/wordprocessingShape" mc:Ignorable="w14 w15 w16se w16cid w16 w16cex wp14">
   <w:body>
     <w:p>
       <w:r>
@@ -9,13 +9,7 @@
     </w:p>
     <w:p>
       <w:r>
-        <w:t xml:space="preserve">Despite typical high fluctuations in </w:t>
-      </w:r>
-      <w:r>
-        <w:t xml:space="preserve">South Carolina </w:t>
-      </w:r>
-      <w:r>
-        <w:t xml:space="preserve">blue crab </w:t>
+        <w:t xml:space="preserve">The blue crab </w:t>
       </w:r>
       <w:r>
         <w:t>(</w:t>
@@ -41,7 +35,10 @@
         <w:t xml:space="preserve">) </w:t>
       </w:r>
       <w:r>
-        <w:t xml:space="preserve">mean annual abundance and commercial landings, </w:t>
+        <w:t xml:space="preserve">fishery is annually one of the largest and most important commercial and recreational fisheries in South Carolina in terms of weight and value.  </w:t>
+      </w:r>
+      <w:r>
+        <w:t xml:space="preserve">Despite typical high fluctuations in blue crab mean annual abundance and commercial landings, </w:t>
       </w:r>
       <w:r>
         <w:t xml:space="preserve">data </w:t>
@@ -56,7 +53,15 @@
         <w:t xml:space="preserve">surveys </w:t>
       </w:r>
       <w:r>
-        <w:t xml:space="preserve">have shown declines in populations in recent years.  </w:t>
+        <w:t>have shown declines in populations in recent years</w:t>
+      </w:r>
+      <w:r>
+        <w:t xml:space="preserve"> in South Carolina and along the broader South Atlantic Bight region</w:t>
+      </w:r>
+      <w:bookmarkStart w:id="0" w:name="_GoBack"/>
+      <w:bookmarkEnd w:id="0"/>
+      <w:r>
+        <w:t xml:space="preserve">.  </w:t>
       </w:r>
     </w:p>
     <w:p/>
@@ -91,12 +96,7 @@
     </w:p>
     <w:p>
       <w:r>
-        <w:t>Despite this high annual variability there i</w:t>
-      </w:r>
-      <w:bookmarkStart w:id="0" w:name="_GoBack"/>
-      <w:bookmarkEnd w:id="0"/>
-      <w:r>
-        <w:t>s a marked decline in both landings and abundance</w:t>
+        <w:t>Despite this high annual variability there is a marked decline in both landings and abundance</w:t>
       </w:r>
       <w:r>
         <w:t xml:space="preserve">, which is  </w:t>
@@ -139,7 +139,7 @@
 </file>
 
 <file path=word/styles.xml><?xml version="1.0" encoding="utf-8"?>
-<w:styles xmlns:mc="http://schemas.openxmlformats.org/markup-compatibility/2006" xmlns:r="http://schemas.openxmlformats.org/officeDocument/2006/relationships" xmlns:w="http://schemas.openxmlformats.org/wordprocessingml/2006/main" xmlns:w14="http://schemas.microsoft.com/office/word/2010/wordml" xmlns:w15="http://schemas.microsoft.com/office/word/2012/wordml" xmlns:w16cid="http://schemas.microsoft.com/office/word/2016/wordml/cid" xmlns:w16se="http://schemas.microsoft.com/office/word/2015/wordml/symex" mc:Ignorable="w14 w15 w16se w16cid">
+<w:styles xmlns:mc="http://schemas.openxmlformats.org/markup-compatibility/2006" xmlns:r="http://schemas.openxmlformats.org/officeDocument/2006/relationships" xmlns:w="http://schemas.openxmlformats.org/wordprocessingml/2006/main" xmlns:w14="http://schemas.microsoft.com/office/word/2010/wordml" xmlns:w15="http://schemas.microsoft.com/office/word/2012/wordml" xmlns:w16cex="http://schemas.microsoft.com/office/word/2018/wordml/cex" xmlns:w16cid="http://schemas.microsoft.com/office/word/2016/wordml/cid" xmlns:w16="http://schemas.microsoft.com/office/word/2018/wordml" xmlns:w16se="http://schemas.microsoft.com/office/word/2015/wordml/symex" mc:Ignorable="w14 w15 w16se w16cid w16 w16cex">
   <w:docDefaults>
     <w:rPrDefault>
       <w:rPr>

</xml_diff>

<commit_message>
Added text to Chapter 1 abstract
</commit_message>
<xml_diff>
--- a/Chapter1/Docs/Chapter1_Abstract.docx
+++ b/Chapter1/Docs/Chapter1_Abstract.docx
@@ -58,11 +58,11 @@
       <w:r>
         <w:t xml:space="preserve"> in South Carolina and along the broader South Atlantic Bight region</w:t>
       </w:r>
+      <w:r>
+        <w:t xml:space="preserve">.  </w:t>
+      </w:r>
       <w:bookmarkStart w:id="0" w:name="_GoBack"/>
       <w:bookmarkEnd w:id="0"/>
-      <w:r>
-        <w:t xml:space="preserve">.  </w:t>
-      </w:r>
     </w:p>
     <w:p/>
     <w:p>

</xml_diff>

<commit_message>
Chapter 1 abstract first draft
</commit_message>
<xml_diff>
--- a/Chapter1/Docs/Chapter1_Abstract.docx
+++ b/Chapter1/Docs/Chapter1_Abstract.docx
@@ -1,123 +1,188 @@
 
 <file path=word/document.xml><?xml version="1.0" encoding="utf-8"?>
-<w:document xmlns:wpc="http://schemas.microsoft.com/office/word/2010/wordprocessingCanvas" xmlns:cx="http://schemas.microsoft.com/office/drawing/2014/chartex" xmlns:cx1="http://schemas.microsoft.com/office/drawing/2015/9/8/chartex" xmlns:cx2="http://schemas.microsoft.com/office/drawing/2015/10/21/chartex" xmlns:cx3="http://schemas.microsoft.com/office/drawing/2016/5/9/chartex" xmlns:cx4="http://schemas.microsoft.com/office/drawing/2016/5/10/chartex" xmlns:cx5="http://schemas.microsoft.com/office/drawing/2016/5/11/chartex" xmlns:cx6="http://schemas.microsoft.com/office/drawing/2016/5/12/chartex" xmlns:cx7="http://schemas.microsoft.com/office/drawing/2016/5/13/chartex" xmlns:cx8="http://schemas.microsoft.com/office/drawing/2016/5/14/chartex" xmlns:mc="http://schemas.openxmlformats.org/markup-compatibility/2006" xmlns:aink="http://schemas.microsoft.com/office/drawing/2016/ink" xmlns:am3d="http://schemas.microsoft.com/office/drawing/2017/model3d" xmlns:o="urn:schemas-microsoft-com:office:office" xmlns:r="http://schemas.openxmlformats.org/officeDocument/2006/relationships" xmlns:m="http://schemas.openxmlformats.org/officeDocument/2006/math" xmlns:v="urn:schemas-microsoft-com:vml" xmlns:wp14="http://schemas.microsoft.com/office/word/2010/wordprocessingDrawing" xmlns:wp="http://schemas.openxmlformats.org/drawingml/2006/wordprocessingDrawing" xmlns:w10="urn:schemas-microsoft-com:office:word" xmlns:w="http://schemas.openxmlformats.org/wordprocessingml/2006/main" xmlns:w14="http://schemas.microsoft.com/office/word/2010/wordml" xmlns:w15="http://schemas.microsoft.com/office/word/2012/wordml" xmlns:w16cex="http://schemas.microsoft.com/office/word/2018/wordml/cex" xmlns:w16cid="http://schemas.microsoft.com/office/word/2016/wordml/cid" xmlns:w16="http://schemas.microsoft.com/office/word/2018/wordml" xmlns:w16se="http://schemas.microsoft.com/office/word/2015/wordml/symex" xmlns:wpg="http://schemas.microsoft.com/office/word/2010/wordprocessingGroup" xmlns:wpi="http://schemas.microsoft.com/office/word/2010/wordprocessingInk" xmlns:wne="http://schemas.microsoft.com/office/word/2006/wordml" xmlns:wps="http://schemas.microsoft.com/office/word/2010/wordprocessingShape" mc:Ignorable="w14 w15 w16se w16cid w16 w16cex wp14">
+<w:document xmlns:wpc="http://schemas.microsoft.com/office/word/2010/wordprocessingCanvas" xmlns:cx="http://schemas.microsoft.com/office/drawing/2014/chartex" xmlns:cx1="http://schemas.microsoft.com/office/drawing/2015/9/8/chartex" xmlns:cx2="http://schemas.microsoft.com/office/drawing/2015/10/21/chartex" xmlns:cx3="http://schemas.microsoft.com/office/drawing/2016/5/9/chartex" xmlns:cx4="http://schemas.microsoft.com/office/drawing/2016/5/10/chartex" xmlns:cx5="http://schemas.microsoft.com/office/drawing/2016/5/11/chartex" xmlns:cx6="http://schemas.microsoft.com/office/drawing/2016/5/12/chartex" xmlns:cx7="http://schemas.microsoft.com/office/drawing/2016/5/13/chartex" xmlns:cx8="http://schemas.microsoft.com/office/drawing/2016/5/14/chartex" xmlns:mc="http://schemas.openxmlformats.org/markup-compatibility/2006" xmlns:aink="http://schemas.microsoft.com/office/drawing/2016/ink" xmlns:am3d="http://schemas.microsoft.com/office/drawing/2017/model3d" xmlns:o="urn:schemas-microsoft-com:office:office" xmlns:r="http://schemas.openxmlformats.org/officeDocument/2006/relationships" xmlns:m="http://schemas.openxmlformats.org/officeDocument/2006/math" xmlns:v="urn:schemas-microsoft-com:vml" xmlns:wp14="http://schemas.microsoft.com/office/word/2010/wordprocessingDrawing" xmlns:wp="http://schemas.openxmlformats.org/drawingml/2006/wordprocessingDrawing" xmlns:w10="urn:schemas-microsoft-com:office:word" xmlns:w="http://schemas.openxmlformats.org/wordprocessingml/2006/main" xmlns:w14="http://schemas.microsoft.com/office/word/2010/wordml" xmlns:w15="http://schemas.microsoft.com/office/word/2012/wordml" xmlns:w16cid="http://schemas.microsoft.com/office/word/2016/wordml/cid" xmlns:w16se="http://schemas.microsoft.com/office/word/2015/wordml/symex" xmlns:wpg="http://schemas.microsoft.com/office/word/2010/wordprocessingGroup" xmlns:wpi="http://schemas.microsoft.com/office/word/2010/wordprocessingInk" xmlns:wne="http://schemas.microsoft.com/office/word/2006/wordml" xmlns:wps="http://schemas.microsoft.com/office/word/2010/wordprocessingShape" mc:Ignorable="w14 w15 w16se w16cid wp14">
   <w:body>
     <w:p>
       <w:r>
-        <w:t xml:space="preserve">Development of life-stage specific </w:t>
+        <w:t>Predicting blue crab abundance and landings with life-stage variables from fisheries independent surveys from Charleston Harbor, South Carolina</w:t>
       </w:r>
     </w:p>
     <w:p>
       <w:r>
-        <w:t xml:space="preserve">The blue crab </w:t>
-      </w:r>
-      <w:r>
-        <w:t>(</w:t>
-      </w:r>
-      <w:r>
-        <w:rPr>
-          <w:i/>
-          <w:iCs/>
-        </w:rPr>
-        <w:t>Callinectes</w:t>
+        <w:t>Marked h</w:t>
+      </w:r>
+      <w:r>
+        <w:t xml:space="preserve">igh fluctuations in blue crab </w:t>
+      </w:r>
+      <w:r>
+        <w:t xml:space="preserve">seasonal and </w:t>
+      </w:r>
+      <w:r>
+        <w:t>annual abundance</w:t>
+      </w:r>
+      <w:r>
+        <w:t>,</w:t>
+      </w:r>
+      <w:r>
+        <w:t xml:space="preserve"> and commercial landings</w:t>
+      </w:r>
+      <w:r>
+        <w:t xml:space="preserve"> are typical, but data </w:t>
+      </w:r>
+      <w:r>
+        <w:t xml:space="preserve">from </w:t>
+      </w:r>
+      <w:r>
+        <w:t xml:space="preserve">both fisheries independent and dependent </w:t>
+      </w:r>
+      <w:r>
+        <w:t xml:space="preserve">surveys </w:t>
+      </w:r>
+      <w:r>
+        <w:t>have shown declines in populations in recent years</w:t>
+      </w:r>
+      <w:r>
+        <w:t xml:space="preserve"> in South Carolina and along the broader South Atlantic Bight region</w:t>
+      </w:r>
+      <w:r>
+        <w:t xml:space="preserve">.  </w:t>
+      </w:r>
+      <w:r>
+        <w:t>Despite</w:t>
+      </w:r>
+      <w:r>
+        <w:t xml:space="preserve"> several long-term fisheries independent surveys encountering blue crab as either a target or non-target species, predictive models have not been developed in South Carolina to </w:t>
+      </w:r>
+      <w:r>
+        <w:t xml:space="preserve">quantify or </w:t>
+      </w:r>
+      <w:r>
+        <w:t xml:space="preserve">explain </w:t>
+      </w:r>
+      <w:r>
+        <w:t xml:space="preserve">variation in abundance, landings and population structure.  The purpose of this study is to explore predictive </w:t>
+      </w:r>
+      <w:r>
+        <w:t xml:space="preserve">relationships </w:t>
+      </w:r>
+      <w:r>
+        <w:t>between multiple</w:t>
+      </w:r>
+      <w:r>
+        <w:t>, lagged</w:t>
+      </w:r>
+      <w:r>
+        <w:t xml:space="preserve"> life</w:t>
+      </w:r>
+      <w:r>
+        <w:t>-</w:t>
+      </w:r>
+      <w:r>
+        <w:t>stage</w:t>
+      </w:r>
+      <w:r>
+        <w:t>s and sizes of blue crab</w:t>
+      </w:r>
+      <w:r>
+        <w:t xml:space="preserve"> and annual abundance</w:t>
+      </w:r>
+      <w:r>
+        <w:t xml:space="preserve"> and landings.  Because blue crab sampling is widely known to be adversely affected by sampling artifacts, d</w:t>
+      </w:r>
+      <w:r>
+        <w:t>ata from several long-term South Carolina Department of Natural Resources fisheries independent</w:t>
+      </w:r>
+      <w:r>
+        <w:t xml:space="preserve"> and dependent</w:t>
+      </w:r>
+      <w:r>
+        <w:t xml:space="preserve"> blue crab surveys were</w:t>
+      </w:r>
+      <w:r>
+        <w:t xml:space="preserve"> put through a rigorous data wrangling process to develop a standardized abundance </w:t>
+      </w:r>
+      <w:r>
+        <w:t>expressed as a catch per unit effort (CPUE)</w:t>
       </w:r>
       <w:r>
         <w:t xml:space="preserve"> </w:t>
       </w:r>
       <w:r>
-        <w:rPr>
-          <w:i/>
-          <w:iCs/>
-        </w:rPr>
-        <w:t>sapidus</w:t>
-      </w:r>
-      <w:r>
-        <w:t xml:space="preserve">) </w:t>
-      </w:r>
-      <w:r>
-        <w:t xml:space="preserve">fishery is annually one of the largest and most important commercial and recreational fisheries in South Carolina in terms of weight and value.  </w:t>
-      </w:r>
-      <w:r>
-        <w:t xml:space="preserve">Despite typical high fluctuations in blue crab mean annual abundance and commercial landings, </w:t>
-      </w:r>
-      <w:r>
-        <w:t xml:space="preserve">data </w:t>
-      </w:r>
-      <w:r>
-        <w:t xml:space="preserve">from </w:t>
-      </w:r>
-      <w:r>
-        <w:t xml:space="preserve">both fisheries independent and dependent </w:t>
-      </w:r>
-      <w:r>
-        <w:t xml:space="preserve">surveys </w:t>
-      </w:r>
-      <w:r>
-        <w:t>have shown declines in populations in recent years</w:t>
-      </w:r>
-      <w:r>
-        <w:t xml:space="preserve"> in South Carolina and along the broader South Atlantic Bight region</w:t>
-      </w:r>
-      <w:r>
-        <w:t xml:space="preserve">.  </w:t>
+        <w:t xml:space="preserve">for each survey.  </w:t>
+      </w:r>
+      <w:r>
+        <w:t xml:space="preserve">Ordinary Least Squares regression models were developed with single and multiple life-history size and sex/maturity variables </w:t>
+      </w:r>
+      <w:r>
+        <w:t xml:space="preserve">with 1- and 2-yr lags </w:t>
+      </w:r>
+      <w:r>
+        <w:t xml:space="preserve">used </w:t>
+      </w:r>
+      <w:r>
+        <w:t>as explanatory variables</w:t>
+      </w:r>
+      <w:r>
+        <w:t xml:space="preserve">. </w:t>
+      </w:r>
+      <w:r>
+        <w:t xml:space="preserve"> </w:t>
+      </w:r>
+      <w:r>
+        <w:t>A</w:t>
+      </w:r>
+      <w:r>
+        <w:t xml:space="preserve"> tidal creek trawl is the only survey with significant</w:t>
+      </w:r>
+      <w:r>
+        <w:t xml:space="preserve">, but weak correlative </w:t>
+      </w:r>
+      <w:r>
+        <w:t xml:space="preserve">relationships between lagged mean annual life-stage variables and its own mean annual total CPUE.  </w:t>
+      </w:r>
+      <w:r>
+        <w:t xml:space="preserve">When multiple </w:t>
+      </w:r>
+      <w:r>
+        <w:t xml:space="preserve">regression models were populated with these significant variables, </w:t>
+      </w:r>
+      <w:r>
+        <w:t xml:space="preserve">no interactions between variables were observed and no additive models </w:t>
+      </w:r>
+      <w:r>
+        <w:t>have</w:t>
+      </w:r>
+      <w:r>
+        <w:t xml:space="preserve"> strong correlations.  </w:t>
+      </w:r>
+      <w:r>
+        <w:t xml:space="preserve">Significant relationships with stronger correlation were found between the Harbor Trawl survey’s immature males lagged 1-yr. and combined watershed landings, and Creek Trawl survey’s mature males lagged 1-yr. and the same landings. </w:t>
+      </w:r>
+      <w:r>
+        <w:t xml:space="preserve"> No interaction was observed between these variables when used to populate a multiple regression model, and correlation did not strengthen.  </w:t>
+      </w:r>
+      <w:r>
+        <w:t xml:space="preserve">These results suggest effective population sampling </w:t>
+      </w:r>
+      <w:r>
+        <w:t>and influence on blue crab populations from outside of survey sources such as fishing, habitat</w:t>
       </w:r>
       <w:bookmarkStart w:id="0" w:name="_GoBack"/>
       <w:bookmarkEnd w:id="0"/>
+      <w:r>
+        <w:t xml:space="preserve"> </w:t>
+      </w:r>
+      <w:r>
+        <w:t>or environmental variables.</w:t>
+      </w:r>
+    </w:p>
+    <w:p>
+      <w:r>
+        <w:t xml:space="preserve">Weak indices of relative abundance but ability to predict landings suggest effective population sampling, but </w:t>
+      </w:r>
     </w:p>
     <w:p/>
-    <w:p>
-      <w:r>
-        <w:t>Data from several long-term South Carolina Department of Natural Resources fisheries independent</w:t>
-      </w:r>
-      <w:r>
-        <w:t xml:space="preserve"> and dependent</w:t>
-      </w:r>
-      <w:r>
-        <w:t xml:space="preserve"> blue crab surveys were analyzed to assess </w:t>
-      </w:r>
-      <w:r>
-        <w:t xml:space="preserve">trends in life-history and to develop predictive models of fisheries independent and dependent abundance and landings.  Ordinary Least Squares regression models were developed with single and multiple life-history size and sex/maturity variables </w:t>
-      </w:r>
-      <w:r>
-        <w:t xml:space="preserve">used to predict </w:t>
-      </w:r>
-      <w:r>
-        <w:t xml:space="preserve">      Indices of relative abundance and </w:t>
-      </w:r>
-    </w:p>
     <w:p/>
-    <w:p>
-      <w:r>
-        <w:t>Fisheries independent and dependent data show high annual variability in abundance and landings</w:t>
-      </w:r>
-      <w:r>
-        <w:t xml:space="preserve"> in South Carolina.  </w:t>
-      </w:r>
-    </w:p>
-    <w:p>
-      <w:r>
-        <w:t>Despite this high annual variability there is a marked decline in both landings and abundance</w:t>
-      </w:r>
-      <w:r>
-        <w:t xml:space="preserve">, which is  </w:t>
-      </w:r>
-    </w:p>
-    <w:p>
-      <w:r>
-        <w:t>BUT</w:t>
-      </w:r>
-      <w:r>
-        <w:t xml:space="preserve"> </w:t>
-      </w:r>
-      <w:r>
-        <w:t xml:space="preserve">it is unclear how well these population surveys </w:t>
-      </w:r>
-    </w:p>
-    <w:p>
-      <w:r>
-        <w:t xml:space="preserve">Therefore, it is important to understand how salinity impacts blue crab across various life stages, and how these changes relate to blue crab abundance.  </w:t>
-      </w:r>
-    </w:p>
     <w:p>
       <w:r>
         <w:rPr>
@@ -125,9 +190,56 @@
           <w:color w:val="000000"/>
           <w:bdr w:val="none" w:sz="0" w:space="0" w:color="auto" w:frame="1"/>
         </w:rPr>
-        <w:t>While methodologies differ among sampling techniques, the long-term nature of these surveys allows for a more comprehensive assessment of the environmental conditions associated with population fluctuations and changes in life history patterns such as growth and size-at-maturity</w:t>
+        <w:t xml:space="preserve">This study focuses on blue crab populations in Charleston Harbor and its three headwater tributaries (Ashley, Cooper and Wando Rivers), because crab populations vary widely between estuaries and sampling within these surveys predominantly occurs in this area.  </w:t>
       </w:r>
     </w:p>
+    <w:p>
+      <w:pPr>
+        <w:rPr>
+          <w:rStyle w:val="normaltextrun"/>
+          <w:color w:val="000000"/>
+          <w:bdr w:val="none" w:sz="0" w:space="0" w:color="auto" w:frame="1"/>
+        </w:rPr>
+      </w:pPr>
+      <w:r>
+        <w:t xml:space="preserve"> </w:t>
+      </w:r>
+      <w:r>
+        <w:rPr>
+          <w:rStyle w:val="normaltextrun"/>
+          <w:color w:val="000000"/>
+          <w:bdr w:val="none" w:sz="0" w:space="0" w:color="auto" w:frame="1"/>
+        </w:rPr>
+        <w:t xml:space="preserve">Methodologies differ among sampling techniques, but the long-term nature of these surveys allows for a more comprehensive assessment of the population fluctuations and changes in life history patterns.  </w:t>
+      </w:r>
+    </w:p>
+    <w:p>
+      <w:r>
+        <w:t>Development of predictive models for blue crab (Callinectes sapidus) abundance and landings using life-stage variables from fisheries independent surveys in Charleston Harbor, South Caroloina</w:t>
+      </w:r>
+    </w:p>
+    <w:p>
+      <w:r>
+        <w:t>Development of a blue crab (</w:t>
+      </w:r>
+      <w:r>
+        <w:rPr>
+          <w:i/>
+          <w:iCs/>
+        </w:rPr>
+        <w:t>Callinectes sapidus</w:t>
+      </w:r>
+      <w:r>
+        <w:t xml:space="preserve">) index of abundance and landings predictor with life stage variables in Charleston, South Carolina </w:t>
+      </w:r>
+    </w:p>
+    <w:p>
+      <w:r>
+        <w:t>Several of these significant variables were used to populate multiple regression models, but</w:t>
+      </w:r>
+    </w:p>
+    <w:p/>
+    <w:p/>
     <w:sectPr>
       <w:pgSz w:w="12240" w:h="15840"/>
       <w:pgMar w:top="1440" w:right="1440" w:bottom="1440" w:left="1440" w:header="720" w:footer="720" w:gutter="0"/>
@@ -139,7 +251,7 @@
 </file>
 
 <file path=word/styles.xml><?xml version="1.0" encoding="utf-8"?>
-<w:styles xmlns:mc="http://schemas.openxmlformats.org/markup-compatibility/2006" xmlns:r="http://schemas.openxmlformats.org/officeDocument/2006/relationships" xmlns:w="http://schemas.openxmlformats.org/wordprocessingml/2006/main" xmlns:w14="http://schemas.microsoft.com/office/word/2010/wordml" xmlns:w15="http://schemas.microsoft.com/office/word/2012/wordml" xmlns:w16cex="http://schemas.microsoft.com/office/word/2018/wordml/cex" xmlns:w16cid="http://schemas.microsoft.com/office/word/2016/wordml/cid" xmlns:w16="http://schemas.microsoft.com/office/word/2018/wordml" xmlns:w16se="http://schemas.microsoft.com/office/word/2015/wordml/symex" mc:Ignorable="w14 w15 w16se w16cid w16 w16cex">
+<w:styles xmlns:mc="http://schemas.openxmlformats.org/markup-compatibility/2006" xmlns:r="http://schemas.openxmlformats.org/officeDocument/2006/relationships" xmlns:w="http://schemas.openxmlformats.org/wordprocessingml/2006/main" xmlns:w14="http://schemas.microsoft.com/office/word/2010/wordml" xmlns:w15="http://schemas.microsoft.com/office/word/2012/wordml" xmlns:w16cid="http://schemas.microsoft.com/office/word/2016/wordml/cid" xmlns:w16se="http://schemas.microsoft.com/office/word/2015/wordml/symex" mc:Ignorable="w14 w15 w16se w16cid">
   <w:docDefaults>
     <w:rPrDefault>
       <w:rPr>

</xml_diff>

<commit_message>
Chapter 1 abstract reorganization
</commit_message>
<xml_diff>
--- a/Chapter1/Docs/Chapter1_Abstract.docx
+++ b/Chapter1/Docs/Chapter1_Abstract.docx
@@ -1,226 +1,15 @@
 
 <file path=word/document.xml><?xml version="1.0" encoding="utf-8"?>
-<w:document xmlns:wpc="http://schemas.microsoft.com/office/word/2010/wordprocessingCanvas" xmlns:cx="http://schemas.microsoft.com/office/drawing/2014/chartex" xmlns:cx1="http://schemas.microsoft.com/office/drawing/2015/9/8/chartex" xmlns:cx2="http://schemas.microsoft.com/office/drawing/2015/10/21/chartex" xmlns:cx3="http://schemas.microsoft.com/office/drawing/2016/5/9/chartex" xmlns:cx4="http://schemas.microsoft.com/office/drawing/2016/5/10/chartex" xmlns:cx5="http://schemas.microsoft.com/office/drawing/2016/5/11/chartex" xmlns:cx6="http://schemas.microsoft.com/office/drawing/2016/5/12/chartex" xmlns:cx7="http://schemas.microsoft.com/office/drawing/2016/5/13/chartex" xmlns:cx8="http://schemas.microsoft.com/office/drawing/2016/5/14/chartex" xmlns:mc="http://schemas.openxmlformats.org/markup-compatibility/2006" xmlns:aink="http://schemas.microsoft.com/office/drawing/2016/ink" xmlns:am3d="http://schemas.microsoft.com/office/drawing/2017/model3d" xmlns:o="urn:schemas-microsoft-com:office:office" xmlns:r="http://schemas.openxmlformats.org/officeDocument/2006/relationships" xmlns:m="http://schemas.openxmlformats.org/officeDocument/2006/math" xmlns:v="urn:schemas-microsoft-com:vml" xmlns:wp14="http://schemas.microsoft.com/office/word/2010/wordprocessingDrawing" xmlns:wp="http://schemas.openxmlformats.org/drawingml/2006/wordprocessingDrawing" xmlns:w10="urn:schemas-microsoft-com:office:word" xmlns:w="http://schemas.openxmlformats.org/wordprocessingml/2006/main" xmlns:w14="http://schemas.microsoft.com/office/word/2010/wordml" xmlns:w15="http://schemas.microsoft.com/office/word/2012/wordml" xmlns:w16cid="http://schemas.microsoft.com/office/word/2016/wordml/cid" xmlns:w16se="http://schemas.microsoft.com/office/word/2015/wordml/symex" xmlns:wpg="http://schemas.microsoft.com/office/word/2010/wordprocessingGroup" xmlns:wpi="http://schemas.microsoft.com/office/word/2010/wordprocessingInk" xmlns:wne="http://schemas.microsoft.com/office/word/2006/wordml" xmlns:wps="http://schemas.microsoft.com/office/word/2010/wordprocessingShape" mc:Ignorable="w14 w15 w16se w16cid wp14">
+<w:document xmlns:wpc="http://schemas.microsoft.com/office/word/2010/wordprocessingCanvas" xmlns:cx="http://schemas.microsoft.com/office/drawing/2014/chartex" xmlns:cx1="http://schemas.microsoft.com/office/drawing/2015/9/8/chartex" xmlns:cx2="http://schemas.microsoft.com/office/drawing/2015/10/21/chartex" xmlns:cx3="http://schemas.microsoft.com/office/drawing/2016/5/9/chartex" xmlns:cx4="http://schemas.microsoft.com/office/drawing/2016/5/10/chartex" xmlns:cx5="http://schemas.microsoft.com/office/drawing/2016/5/11/chartex" xmlns:cx6="http://schemas.microsoft.com/office/drawing/2016/5/12/chartex" xmlns:cx7="http://schemas.microsoft.com/office/drawing/2016/5/13/chartex" xmlns:cx8="http://schemas.microsoft.com/office/drawing/2016/5/14/chartex" xmlns:mc="http://schemas.openxmlformats.org/markup-compatibility/2006" xmlns:aink="http://schemas.microsoft.com/office/drawing/2016/ink" xmlns:am3d="http://schemas.microsoft.com/office/drawing/2017/model3d" xmlns:o="urn:schemas-microsoft-com:office:office" xmlns:r="http://schemas.openxmlformats.org/officeDocument/2006/relationships" xmlns:m="http://schemas.openxmlformats.org/officeDocument/2006/math" xmlns:v="urn:schemas-microsoft-com:vml" xmlns:wp14="http://schemas.microsoft.com/office/word/2010/wordprocessingDrawing" xmlns:wp="http://schemas.openxmlformats.org/drawingml/2006/wordprocessingDrawing" xmlns:w10="urn:schemas-microsoft-com:office:word" xmlns:w="http://schemas.openxmlformats.org/wordprocessingml/2006/main" xmlns:w14="http://schemas.microsoft.com/office/word/2010/wordml" xmlns:w15="http://schemas.microsoft.com/office/word/2012/wordml" xmlns:w16cex="http://schemas.microsoft.com/office/word/2018/wordml/cex" xmlns:w16cid="http://schemas.microsoft.com/office/word/2016/wordml/cid" xmlns:w16="http://schemas.microsoft.com/office/word/2018/wordml" xmlns:w16se="http://schemas.microsoft.com/office/word/2015/wordml/symex" xmlns:wpg="http://schemas.microsoft.com/office/word/2010/wordprocessingGroup" xmlns:wpi="http://schemas.microsoft.com/office/word/2010/wordprocessingInk" xmlns:wne="http://schemas.microsoft.com/office/word/2006/wordml" xmlns:wps="http://schemas.microsoft.com/office/word/2010/wordprocessingShape" mc:Ignorable="w14 w15 w16se w16cid w16 w16cex wp14">
   <w:body>
     <w:p>
       <w:r>
-        <w:t>Predicting blue crab abundance and landings with life-stage variables from fisheries independent surveys from Charleston Harbor, South Carolina</w:t>
+        <w:t>Title 1: Predicting blue crab abundance and landings with population structure variables from fisheries independent surveys in Charleston Harbor, South Carolina</w:t>
       </w:r>
     </w:p>
     <w:p>
       <w:r>
-        <w:t>Marked h</w:t>
-      </w:r>
-      <w:r>
-        <w:t xml:space="preserve">igh fluctuations in blue crab </w:t>
-      </w:r>
-      <w:r>
-        <w:t xml:space="preserve">seasonal and </w:t>
-      </w:r>
-      <w:r>
-        <w:t>annual abundance</w:t>
-      </w:r>
-      <w:r>
-        <w:t>,</w:t>
-      </w:r>
-      <w:r>
-        <w:t xml:space="preserve"> and commercial landings</w:t>
-      </w:r>
-      <w:r>
-        <w:t xml:space="preserve"> are typical, but data </w:t>
-      </w:r>
-      <w:r>
-        <w:t xml:space="preserve">from </w:t>
-      </w:r>
-      <w:r>
-        <w:t xml:space="preserve">both fisheries independent and dependent </w:t>
-      </w:r>
-      <w:r>
-        <w:t xml:space="preserve">surveys </w:t>
-      </w:r>
-      <w:r>
-        <w:t>have shown declines in populations in recent years</w:t>
-      </w:r>
-      <w:r>
-        <w:t xml:space="preserve"> in South Carolina and along the broader South Atlantic Bight region</w:t>
-      </w:r>
-      <w:r>
-        <w:t xml:space="preserve">.  </w:t>
-      </w:r>
-      <w:r>
-        <w:t>Despite</w:t>
-      </w:r>
-      <w:r>
-        <w:t xml:space="preserve"> several long-term fisheries independent surveys encountering blue crab as either a target or non-target species, predictive models have not been developed in South Carolina to </w:t>
-      </w:r>
-      <w:r>
-        <w:t xml:space="preserve">quantify or </w:t>
-      </w:r>
-      <w:r>
-        <w:t xml:space="preserve">explain </w:t>
-      </w:r>
-      <w:r>
-        <w:t xml:space="preserve">variation in abundance, landings and population structure.  The purpose of this study is to explore predictive </w:t>
-      </w:r>
-      <w:r>
-        <w:t xml:space="preserve">relationships </w:t>
-      </w:r>
-      <w:r>
-        <w:t>between multiple</w:t>
-      </w:r>
-      <w:r>
-        <w:t>, lagged</w:t>
-      </w:r>
-      <w:r>
-        <w:t xml:space="preserve"> life</w:t>
-      </w:r>
-      <w:r>
-        <w:t>-</w:t>
-      </w:r>
-      <w:r>
-        <w:t>stage</w:t>
-      </w:r>
-      <w:r>
-        <w:t>s and sizes of blue crab</w:t>
-      </w:r>
-      <w:r>
-        <w:t xml:space="preserve"> and annual abundance</w:t>
-      </w:r>
-      <w:r>
-        <w:t xml:space="preserve"> and landings.  Because blue crab sampling is widely known to be adversely affected by sampling artifacts, d</w:t>
-      </w:r>
-      <w:r>
-        <w:t>ata from several long-term South Carolina Department of Natural Resources fisheries independent</w:t>
-      </w:r>
-      <w:r>
-        <w:t xml:space="preserve"> and dependent</w:t>
-      </w:r>
-      <w:r>
-        <w:t xml:space="preserve"> blue crab surveys were</w:t>
-      </w:r>
-      <w:r>
-        <w:t xml:space="preserve"> put through a rigorous data wrangling process to develop a standardized abundance </w:t>
-      </w:r>
-      <w:r>
-        <w:t>expressed as a catch per unit effort (CPUE)</w:t>
-      </w:r>
-      <w:r>
-        <w:t xml:space="preserve"> </w:t>
-      </w:r>
-      <w:r>
-        <w:t xml:space="preserve">for each survey.  </w:t>
-      </w:r>
-      <w:r>
-        <w:t xml:space="preserve">Ordinary Least Squares regression models were developed with single and multiple life-history size and sex/maturity variables </w:t>
-      </w:r>
-      <w:r>
-        <w:t xml:space="preserve">with 1- and 2-yr lags </w:t>
-      </w:r>
-      <w:r>
-        <w:t xml:space="preserve">used </w:t>
-      </w:r>
-      <w:r>
-        <w:t>as explanatory variables</w:t>
-      </w:r>
-      <w:r>
-        <w:t xml:space="preserve">. </w:t>
-      </w:r>
-      <w:r>
-        <w:t xml:space="preserve"> </w:t>
-      </w:r>
-      <w:r>
-        <w:t>A</w:t>
-      </w:r>
-      <w:r>
-        <w:t xml:space="preserve"> tidal creek trawl is the only survey with significant</w:t>
-      </w:r>
-      <w:r>
-        <w:t xml:space="preserve">, but weak correlative </w:t>
-      </w:r>
-      <w:r>
-        <w:t xml:space="preserve">relationships between lagged mean annual life-stage variables and its own mean annual total CPUE.  </w:t>
-      </w:r>
-      <w:r>
-        <w:t xml:space="preserve">When multiple </w:t>
-      </w:r>
-      <w:r>
-        <w:t xml:space="preserve">regression models were populated with these significant variables, </w:t>
-      </w:r>
-      <w:r>
-        <w:t xml:space="preserve">no interactions between variables were observed and no additive models </w:t>
-      </w:r>
-      <w:r>
-        <w:t>have</w:t>
-      </w:r>
-      <w:r>
-        <w:t xml:space="preserve"> strong correlations.  </w:t>
-      </w:r>
-      <w:r>
-        <w:t xml:space="preserve">Significant relationships with stronger correlation were found between the Harbor Trawl survey’s immature males lagged 1-yr. and combined watershed landings, and Creek Trawl survey’s mature males lagged 1-yr. and the same landings. </w:t>
-      </w:r>
-      <w:r>
-        <w:t xml:space="preserve"> No interaction was observed between these variables when used to populate a multiple regression model, and correlation did not strengthen.  </w:t>
-      </w:r>
-      <w:r>
-        <w:t xml:space="preserve">These results suggest effective population sampling </w:t>
-      </w:r>
-      <w:r>
-        <w:t>and influence on blue crab populations from outside of survey sources such as fishing, habitat</w:t>
-      </w:r>
-      <w:bookmarkStart w:id="0" w:name="_GoBack"/>
-      <w:bookmarkEnd w:id="0"/>
-      <w:r>
-        <w:t xml:space="preserve"> </w:t>
-      </w:r>
-      <w:r>
-        <w:t>or environmental variables.</w:t>
-      </w:r>
-    </w:p>
-    <w:p>
-      <w:r>
-        <w:t xml:space="preserve">Weak indices of relative abundance but ability to predict landings suggest effective population sampling, but </w:t>
-      </w:r>
-    </w:p>
-    <w:p/>
-    <w:p/>
-    <w:p>
-      <w:r>
-        <w:rPr>
-          <w:rStyle w:val="normaltextrun"/>
-          <w:color w:val="000000"/>
-          <w:bdr w:val="none" w:sz="0" w:space="0" w:color="auto" w:frame="1"/>
-        </w:rPr>
-        <w:t xml:space="preserve">This study focuses on blue crab populations in Charleston Harbor and its three headwater tributaries (Ashley, Cooper and Wando Rivers), because crab populations vary widely between estuaries and sampling within these surveys predominantly occurs in this area.  </w:t>
-      </w:r>
-    </w:p>
-    <w:p>
-      <w:pPr>
-        <w:rPr>
-          <w:rStyle w:val="normaltextrun"/>
-          <w:color w:val="000000"/>
-          <w:bdr w:val="none" w:sz="0" w:space="0" w:color="auto" w:frame="1"/>
-        </w:rPr>
-      </w:pPr>
-      <w:r>
-        <w:t xml:space="preserve"> </w:t>
-      </w:r>
-      <w:r>
-        <w:rPr>
-          <w:rStyle w:val="normaltextrun"/>
-          <w:color w:val="000000"/>
-          <w:bdr w:val="none" w:sz="0" w:space="0" w:color="auto" w:frame="1"/>
-        </w:rPr>
-        <w:t xml:space="preserve">Methodologies differ among sampling techniques, but the long-term nature of these surveys allows for a more comprehensive assessment of the population fluctuations and changes in life history patterns.  </w:t>
-      </w:r>
-    </w:p>
-    <w:p>
-      <w:r>
-        <w:t>Development of predictive models for blue crab (Callinectes sapidus) abundance and landings using life-stage variables from fisheries independent surveys in Charleston Harbor, South Caroloina</w:t>
-      </w:r>
-    </w:p>
-    <w:p>
-      <w:r>
-        <w:t>Development of a blue crab (</w:t>
+        <w:t>Title 2: Modeling the effectiveness of fisheries independent surveys to measure blue crab (</w:t>
       </w:r>
       <w:r>
         <w:rPr>
@@ -230,16 +19,89 @@
         <w:t>Callinectes sapidus</w:t>
       </w:r>
       <w:r>
-        <w:t xml:space="preserve">) index of abundance and landings predictor with life stage variables in Charleston, South Carolina </w:t>
+        <w:t>) populations in Charleston Harbor, South Carolina</w:t>
       </w:r>
     </w:p>
     <w:p>
       <w:r>
-        <w:t>Several of these significant variables were used to populate multiple regression models, but</w:t>
+        <w:t>Marked h</w:t>
+      </w:r>
+      <w:r>
+        <w:t xml:space="preserve">igh fluctuations in blue crab </w:t>
+      </w:r>
+      <w:r>
+        <w:t>(</w:t>
+      </w:r>
+      <w:r>
+        <w:rPr>
+          <w:i/>
+          <w:iCs/>
+        </w:rPr>
+        <w:t>Callinectes sapidus</w:t>
+      </w:r>
+      <w:r>
+        <w:t xml:space="preserve">) seasonal and </w:t>
+      </w:r>
+      <w:r>
+        <w:t>annual abundance</w:t>
+      </w:r>
+      <w:r>
+        <w:t>,</w:t>
+      </w:r>
+      <w:r>
+        <w:t xml:space="preserve"> and commercial landings</w:t>
+      </w:r>
+      <w:r>
+        <w:t xml:space="preserve"> are typical, but data from </w:t>
+      </w:r>
+      <w:r>
+        <w:t xml:space="preserve">both fisheries independent and dependent </w:t>
+      </w:r>
+      <w:r>
+        <w:t xml:space="preserve">surveys </w:t>
+      </w:r>
+      <w:r>
+        <w:t>have shown declines in populations in recent years</w:t>
+      </w:r>
+      <w:r>
+        <w:t xml:space="preserve"> in South Carolina and along the broader South Atlantic Bight region</w:t>
+      </w:r>
+      <w:r>
+        <w:t xml:space="preserve">.  </w:t>
+      </w:r>
+      <w:r>
+        <w:t>Despite several long-term fisheries independent surveys encountering blue crab, predictive models have not been developed in South Carolina to quantify or explain variation in abundance, commercial landings and population structure (size and sex ratio).  The purpose of this study is to explore predictive relations</w:t>
+      </w:r>
+      <w:bookmarkStart w:id="0" w:name="_GoBack"/>
+      <w:bookmarkEnd w:id="0"/>
+      <w:r>
+        <w:t xml:space="preserve">hips between multiple, lagged population structure variables of blue crab and abundance and landings.  Because blue crab sampling is easily affected by sampling artifacts, data from several long-term South Carolina Department of Natural Resources (SCDNR) fisheries independent blue crab surveys were put through a rigorous data wrangling process to develop a standardized abundance expressed as a catch per unit effort (CPUE) for each survey.  Single and multiple Ordinary Least Squares regression models were populated with 1- and 2-yr. lagged population structure explanatory variables.  </w:t>
+      </w:r>
+      <w:r>
+        <w:t>The C</w:t>
+      </w:r>
+      <w:r>
+        <w:t xml:space="preserve">reek </w:t>
+      </w:r>
+      <w:r>
+        <w:t>T</w:t>
+      </w:r>
+      <w:r>
+        <w:t xml:space="preserve">rawl </w:t>
+      </w:r>
+      <w:r>
+        <w:t>survey is</w:t>
+      </w:r>
+      <w:r>
+        <w:t xml:space="preserve"> the only survey with significant, but weak correlative relationships between </w:t>
+      </w:r>
+      <w:r>
+        <w:t xml:space="preserve">multiple </w:t>
+      </w:r>
+      <w:r>
+        <w:t xml:space="preserve">lagged population structure variables and its own mean annual total CPUE.  No interactions between explanatory variables were observed when used to populate multiple regression models, but additive models did improved correlation.  Significant relationships with stronger correlation were found, however, when commercial landings with a fishing effort factor were predicted using the Harbor Trawl survey immature males lagged 1-yr, and the Creek Trawl survey’s mature males lagged 1-yr.  No interaction was observed between these variables when used to populate a multiple regression model, and correlation did not strengthen.  These results suggest effective population sampling, but a potential influence on abundance of blue crab from outside factors such as fishing, habitat or environmental variables.  </w:t>
       </w:r>
     </w:p>
-    <w:p/>
-    <w:p/>
     <w:sectPr>
       <w:pgSz w:w="12240" w:h="15840"/>
       <w:pgMar w:top="1440" w:right="1440" w:bottom="1440" w:left="1440" w:header="720" w:footer="720" w:gutter="0"/>
@@ -251,7 +113,7 @@
 </file>
 
 <file path=word/styles.xml><?xml version="1.0" encoding="utf-8"?>
-<w:styles xmlns:mc="http://schemas.openxmlformats.org/markup-compatibility/2006" xmlns:r="http://schemas.openxmlformats.org/officeDocument/2006/relationships" xmlns:w="http://schemas.openxmlformats.org/wordprocessingml/2006/main" xmlns:w14="http://schemas.microsoft.com/office/word/2010/wordml" xmlns:w15="http://schemas.microsoft.com/office/word/2012/wordml" xmlns:w16cid="http://schemas.microsoft.com/office/word/2016/wordml/cid" xmlns:w16se="http://schemas.microsoft.com/office/word/2015/wordml/symex" mc:Ignorable="w14 w15 w16se w16cid">
+<w:styles xmlns:mc="http://schemas.openxmlformats.org/markup-compatibility/2006" xmlns:r="http://schemas.openxmlformats.org/officeDocument/2006/relationships" xmlns:w="http://schemas.openxmlformats.org/wordprocessingml/2006/main" xmlns:w14="http://schemas.microsoft.com/office/word/2010/wordml" xmlns:w15="http://schemas.microsoft.com/office/word/2012/wordml" xmlns:w16cex="http://schemas.microsoft.com/office/word/2018/wordml/cex" xmlns:w16cid="http://schemas.microsoft.com/office/word/2016/wordml/cid" xmlns:w16="http://schemas.microsoft.com/office/word/2018/wordml" xmlns:w16se="http://schemas.microsoft.com/office/word/2015/wordml/symex" mc:Ignorable="w14 w15 w16se w16cid w16 w16cex">
   <w:docDefaults>
     <w:rPrDefault>
       <w:rPr>
@@ -648,7 +510,7 @@
   <w:style w:type="paragraph" w:default="1" w:styleId="Normal">
     <w:name w:val="Normal"/>
     <w:qFormat/>
-    <w:rsid w:val="00275327"/>
+    <w:rsid w:val="00ED453A"/>
     <w:rPr>
       <w:rFonts w:ascii="Times New Roman" w:hAnsi="Times New Roman"/>
     </w:rPr>
@@ -679,75 +541,6 @@
     <w:uiPriority w:val="99"/>
     <w:semiHidden/>
     <w:unhideWhenUsed/>
-  </w:style>
-  <w:style w:type="paragraph" w:styleId="Title">
-    <w:name w:val="Title"/>
-    <w:basedOn w:val="Normal"/>
-    <w:next w:val="Normal"/>
-    <w:link w:val="TitleChar"/>
-    <w:uiPriority w:val="10"/>
-    <w:qFormat/>
-    <w:rsid w:val="00275327"/>
-    <w:pPr>
-      <w:spacing w:after="0" w:line="240" w:lineRule="auto"/>
-      <w:contextualSpacing/>
-    </w:pPr>
-    <w:rPr>
-      <w:rFonts w:ascii="Arial" w:eastAsiaTheme="majorEastAsia" w:hAnsi="Arial" w:cstheme="majorBidi"/>
-      <w:spacing w:val="-10"/>
-      <w:kern w:val="28"/>
-      <w:sz w:val="24"/>
-      <w:szCs w:val="56"/>
-    </w:rPr>
-  </w:style>
-  <w:style w:type="character" w:customStyle="1" w:styleId="TitleChar">
-    <w:name w:val="Title Char"/>
-    <w:basedOn w:val="DefaultParagraphFont"/>
-    <w:link w:val="Title"/>
-    <w:uiPriority w:val="10"/>
-    <w:rsid w:val="00275327"/>
-    <w:rPr>
-      <w:rFonts w:ascii="Arial" w:eastAsiaTheme="majorEastAsia" w:hAnsi="Arial" w:cstheme="majorBidi"/>
-      <w:spacing w:val="-10"/>
-      <w:kern w:val="28"/>
-      <w:sz w:val="24"/>
-      <w:szCs w:val="56"/>
-    </w:rPr>
-  </w:style>
-  <w:style w:type="paragraph" w:styleId="BalloonText">
-    <w:name w:val="Balloon Text"/>
-    <w:basedOn w:val="Normal"/>
-    <w:link w:val="BalloonTextChar"/>
-    <w:uiPriority w:val="99"/>
-    <w:semiHidden/>
-    <w:unhideWhenUsed/>
-    <w:rsid w:val="00BD60B0"/>
-    <w:pPr>
-      <w:spacing w:after="0" w:line="240" w:lineRule="auto"/>
-    </w:pPr>
-    <w:rPr>
-      <w:rFonts w:ascii="Segoe UI" w:hAnsi="Segoe UI" w:cs="Segoe UI"/>
-      <w:sz w:val="18"/>
-      <w:szCs w:val="18"/>
-    </w:rPr>
-  </w:style>
-  <w:style w:type="character" w:customStyle="1" w:styleId="BalloonTextChar">
-    <w:name w:val="Balloon Text Char"/>
-    <w:basedOn w:val="DefaultParagraphFont"/>
-    <w:link w:val="BalloonText"/>
-    <w:uiPriority w:val="99"/>
-    <w:semiHidden/>
-    <w:rsid w:val="00BD60B0"/>
-    <w:rPr>
-      <w:rFonts w:ascii="Segoe UI" w:hAnsi="Segoe UI" w:cs="Segoe UI"/>
-      <w:sz w:val="18"/>
-      <w:szCs w:val="18"/>
-    </w:rPr>
-  </w:style>
-  <w:style w:type="character" w:customStyle="1" w:styleId="normaltextrun">
-    <w:name w:val="normaltextrun"/>
-    <w:basedOn w:val="DefaultParagraphFont"/>
-    <w:rsid w:val="00AF4BFD"/>
   </w:style>
 </w:styles>
 </file>

</xml_diff>